<commit_message>
Carta del proyecto final
</commit_message>
<xml_diff>
--- a/Carta del proyecto.docx
+++ b/Carta del proyecto.docx
@@ -1,6 +1,6 @@
 
 <file path=word/document.xml><?xml version="1.0" encoding="utf-8"?>
-<w:document xmlns:wpc="http://schemas.microsoft.com/office/word/2010/wordprocessingCanvas" xmlns:cx="http://schemas.microsoft.com/office/drawing/2014/chartex" xmlns:cx1="http://schemas.microsoft.com/office/drawing/2015/9/8/chartex" xmlns:mc="http://schemas.openxmlformats.org/markup-compatibility/2006" xmlns:o="urn:schemas-microsoft-com:office:office" xmlns:r="http://schemas.openxmlformats.org/officeDocument/2006/relationships" xmlns:m="http://schemas.openxmlformats.org/officeDocument/2006/math" xmlns:v="urn:schemas-microsoft-com:vml" xmlns:wp14="http://schemas.microsoft.com/office/word/2010/wordprocessingDrawing" xmlns:wp="http://schemas.openxmlformats.org/drawingml/2006/wordprocessingDrawing" xmlns:w10="urn:schemas-microsoft-com:office:word" xmlns:w="http://schemas.openxmlformats.org/wordprocessingml/2006/main" xmlns:w14="http://schemas.microsoft.com/office/word/2010/wordml" xmlns:w15="http://schemas.microsoft.com/office/word/2012/wordml" xmlns:w16se="http://schemas.microsoft.com/office/word/2015/wordml/symex" xmlns:wpg="http://schemas.microsoft.com/office/word/2010/wordprocessingGroup" xmlns:wpi="http://schemas.microsoft.com/office/word/2010/wordprocessingInk" xmlns:wne="http://schemas.microsoft.com/office/word/2006/wordml" xmlns:wps="http://schemas.microsoft.com/office/word/2010/wordprocessingShape" mc:Ignorable="w14 w15 w16se wp14">
+<w:document xmlns:wpc="http://schemas.microsoft.com/office/word/2010/wordprocessingCanvas" xmlns:cx="http://schemas.microsoft.com/office/drawing/2014/chartex" xmlns:cx1="http://schemas.microsoft.com/office/drawing/2015/9/8/chartex" xmlns:cx2="http://schemas.microsoft.com/office/drawing/2015/10/21/chartex" xmlns:cx3="http://schemas.microsoft.com/office/drawing/2016/5/9/chartex" xmlns:cx4="http://schemas.microsoft.com/office/drawing/2016/5/10/chartex" xmlns:cx5="http://schemas.microsoft.com/office/drawing/2016/5/11/chartex" xmlns:cx6="http://schemas.microsoft.com/office/drawing/2016/5/12/chartex" xmlns:cx7="http://schemas.microsoft.com/office/drawing/2016/5/13/chartex" xmlns:cx8="http://schemas.microsoft.com/office/drawing/2016/5/14/chartex" xmlns:mc="http://schemas.openxmlformats.org/markup-compatibility/2006" xmlns:aink="http://schemas.microsoft.com/office/drawing/2016/ink" xmlns:am3d="http://schemas.microsoft.com/office/drawing/2017/model3d" xmlns:o="urn:schemas-microsoft-com:office:office" xmlns:oel="http://schemas.microsoft.com/office/2019/extlst" xmlns:r="http://schemas.openxmlformats.org/officeDocument/2006/relationships" xmlns:m="http://schemas.openxmlformats.org/officeDocument/2006/math" xmlns:v="urn:schemas-microsoft-com:vml" xmlns:wp14="http://schemas.microsoft.com/office/word/2010/wordprocessingDrawing" xmlns:wp="http://schemas.openxmlformats.org/drawingml/2006/wordprocessingDrawing" xmlns:w10="urn:schemas-microsoft-com:office:word" xmlns:w="http://schemas.openxmlformats.org/wordprocessingml/2006/main" xmlns:w14="http://schemas.microsoft.com/office/word/2010/wordml" xmlns:w15="http://schemas.microsoft.com/office/word/2012/wordml" xmlns:w16cex="http://schemas.microsoft.com/office/word/2018/wordml/cex" xmlns:w16cid="http://schemas.microsoft.com/office/word/2016/wordml/cid" xmlns:w16="http://schemas.microsoft.com/office/word/2018/wordml" xmlns:w16sdtdh="http://schemas.microsoft.com/office/word/2020/wordml/sdtdatahash" xmlns:w16se="http://schemas.microsoft.com/office/word/2015/wordml/symex" xmlns:wpg="http://schemas.microsoft.com/office/word/2010/wordprocessingGroup" xmlns:wpi="http://schemas.microsoft.com/office/word/2010/wordprocessingInk" xmlns:wne="http://schemas.microsoft.com/office/word/2006/wordml" xmlns:wps="http://schemas.microsoft.com/office/word/2010/wordprocessingShape" mc:Ignorable="w14 w15 w16se w16cid w16 w16cex w16sdtdh wp14">
   <w:body>
     <w:tbl>
       <w:tblPr>
@@ -18,7 +18,7 @@
         <w:tc>
           <w:tcPr>
             <w:tcW w:w="9322" w:type="dxa"/>
-            <w:shd w:val="clear" w:color="auto" w:fill="FFFF00"/>
+            <w:shd w:val="clear" w:color="auto" w:fill="2E74B5" w:themeFill="accent1" w:themeFillShade="BF"/>
           </w:tcPr>
           <w:p>
             <w:pPr>
@@ -36,7 +36,6 @@
               <w:rPr>
                 <w:b/>
                 <w:sz w:val="28"/>
-                <w:highlight w:val="yellow"/>
                 <w:lang w:val="es-MX"/>
               </w:rPr>
               <w:t>Carta del proyecto</w:t>
@@ -97,10 +96,8 @@
                 <w:sz w:val="28"/>
                 <w:lang w:val="es-MX"/>
               </w:rPr>
-              <w:t>F</w:t>
-            </w:r>
-            <w:bookmarkStart w:id="0" w:name="_GoBack"/>
-            <w:bookmarkEnd w:id="0"/>
+              <w:t>INVENTRACK</w:t>
+            </w:r>
           </w:p>
         </w:tc>
       </w:tr>
@@ -215,21 +212,142 @@
                 <w:sz w:val="28"/>
                 <w:lang w:val="es-MX"/>
               </w:rPr>
-              <w:t xml:space="preserve">Realizar una web </w:t>
-            </w:r>
-            <w:r>
-              <w:rPr>
-                <w:sz w:val="28"/>
-                <w:lang w:val="es-MX"/>
-              </w:rPr>
-              <w:t>que muestre la hoja de vida de cada activo para poder gestionar la trazabilidad de cada uno de e</w:t>
-            </w:r>
-            <w:r>
-              <w:rPr>
-                <w:sz w:val="28"/>
-                <w:lang w:val="es-MX"/>
-              </w:rPr>
-              <w:t xml:space="preserve">llos dentro de una institución </w:t>
+              <w:t xml:space="preserve">Realizar una </w:t>
+            </w:r>
+            <w:r>
+              <w:rPr>
+                <w:sz w:val="28"/>
+                <w:lang w:val="es-MX"/>
+              </w:rPr>
+              <w:t>aplicación</w:t>
+            </w:r>
+            <w:r>
+              <w:rPr>
+                <w:sz w:val="28"/>
+                <w:lang w:val="es-MX"/>
+              </w:rPr>
+              <w:t xml:space="preserve"> </w:t>
+            </w:r>
+            <w:r>
+              <w:rPr>
+                <w:sz w:val="28"/>
+                <w:lang w:val="es-MX"/>
+              </w:rPr>
+              <w:t xml:space="preserve">que </w:t>
+            </w:r>
+            <w:r>
+              <w:rPr>
+                <w:sz w:val="28"/>
+                <w:lang w:val="es-MX"/>
+              </w:rPr>
+              <w:t>permita visualizar</w:t>
+            </w:r>
+            <w:r>
+              <w:rPr>
+                <w:sz w:val="28"/>
+                <w:lang w:val="es-MX"/>
+              </w:rPr>
+              <w:t xml:space="preserve"> la hoja de vida de cada activo para poder gestionar </w:t>
+            </w:r>
+            <w:r>
+              <w:rPr>
+                <w:sz w:val="28"/>
+                <w:lang w:val="es-MX"/>
+              </w:rPr>
+              <w:t>su</w:t>
+            </w:r>
+            <w:r>
+              <w:rPr>
+                <w:sz w:val="28"/>
+                <w:lang w:val="es-MX"/>
+              </w:rPr>
+              <w:t xml:space="preserve"> trazabilidad </w:t>
+            </w:r>
+            <w:r>
+              <w:rPr>
+                <w:sz w:val="28"/>
+                <w:lang w:val="es-MX"/>
+              </w:rPr>
+              <w:t xml:space="preserve">dentro de una </w:t>
+            </w:r>
+            <w:r>
+              <w:rPr>
+                <w:sz w:val="28"/>
+                <w:lang w:val="es-MX"/>
+              </w:rPr>
+              <w:t>institución.</w:t>
+            </w:r>
+          </w:p>
+        </w:tc>
+      </w:tr>
+      <w:tr>
+        <w:trPr>
+          <w:trHeight w:val="261"/>
+        </w:trPr>
+        <w:tc>
+          <w:tcPr>
+            <w:tcW w:w="9322" w:type="dxa"/>
+          </w:tcPr>
+          <w:p>
+            <w:pPr>
+              <w:tabs>
+                <w:tab w:val="left" w:pos="1530"/>
+              </w:tabs>
+              <w:rPr>
+                <w:b/>
+                <w:sz w:val="28"/>
+                <w:lang w:val="es-MX"/>
+              </w:rPr>
+            </w:pPr>
+            <w:r>
+              <w:rPr>
+                <w:b/>
+                <w:sz w:val="28"/>
+                <w:lang w:val="es-MX"/>
+              </w:rPr>
+              <w:t>Beneficios:</w:t>
+            </w:r>
+          </w:p>
+        </w:tc>
+      </w:tr>
+      <w:tr>
+        <w:trPr>
+          <w:trHeight w:val="247"/>
+        </w:trPr>
+        <w:tc>
+          <w:tcPr>
+            <w:tcW w:w="9322" w:type="dxa"/>
+          </w:tcPr>
+          <w:p>
+            <w:pPr>
+              <w:tabs>
+                <w:tab w:val="left" w:pos="1530"/>
+              </w:tabs>
+              <w:rPr>
+                <w:sz w:val="28"/>
+                <w:lang w:val="es-MX"/>
+              </w:rPr>
+            </w:pPr>
+            <w:r>
+              <w:rPr>
+                <w:sz w:val="28"/>
+                <w:lang w:val="es-MX"/>
+              </w:rPr>
+              <w:t>Mantener un orden</w:t>
+            </w:r>
+            <w:r>
+              <w:rPr>
+                <w:sz w:val="28"/>
+                <w:lang w:val="es-MX"/>
+              </w:rPr>
+              <w:t xml:space="preserve"> del inventario y generar el conocimiento de determinados productos, dando como resultado una buena organización para </w:t>
+            </w:r>
+            <w:r>
+              <w:rPr>
+                <w:sz w:val="28"/>
+                <w:lang w:val="es-MX"/>
+              </w:rPr>
+              <w:t>evitar pérdidas</w:t>
             </w:r>
             <w:r>
               <w:rPr>
@@ -266,7 +384,7 @@
                 <w:sz w:val="28"/>
                 <w:lang w:val="es-MX"/>
               </w:rPr>
-              <w:t>Beneficios:</w:t>
+              <w:t>Descripción:</w:t>
             </w:r>
           </w:p>
         </w:tc>
@@ -294,21 +412,70 @@
                 <w:sz w:val="28"/>
                 <w:lang w:val="es-MX"/>
               </w:rPr>
-              <w:t>Mantener un orden</w:t>
-            </w:r>
-            <w:r>
-              <w:rPr>
-                <w:sz w:val="28"/>
-                <w:lang w:val="es-MX"/>
-              </w:rPr>
-              <w:t xml:space="preserve"> del inventario y generar el conocimiento de determinados productos, dando como resultado una buena organización para </w:t>
-            </w:r>
-            <w:r>
-              <w:rPr>
-                <w:sz w:val="28"/>
-                <w:lang w:val="es-MX"/>
-              </w:rPr>
-              <w:t>evitar pérdidas</w:t>
+              <w:t>Controla</w:t>
+            </w:r>
+            <w:r>
+              <w:rPr>
+                <w:sz w:val="28"/>
+                <w:lang w:val="es-MX"/>
+              </w:rPr>
+              <w:t>r</w:t>
+            </w:r>
+            <w:r>
+              <w:rPr>
+                <w:sz w:val="28"/>
+                <w:lang w:val="es-MX"/>
+              </w:rPr>
+              <w:t>, gestiona</w:t>
+            </w:r>
+            <w:r>
+              <w:rPr>
+                <w:sz w:val="28"/>
+                <w:lang w:val="es-MX"/>
+              </w:rPr>
+              <w:t>r</w:t>
+            </w:r>
+            <w:r>
+              <w:rPr>
+                <w:sz w:val="28"/>
+                <w:lang w:val="es-MX"/>
+              </w:rPr>
+              <w:t xml:space="preserve"> y permit</w:t>
+            </w:r>
+            <w:r>
+              <w:rPr>
+                <w:sz w:val="28"/>
+                <w:lang w:val="es-MX"/>
+              </w:rPr>
+              <w:t>ir</w:t>
+            </w:r>
+            <w:r>
+              <w:rPr>
+                <w:sz w:val="28"/>
+                <w:lang w:val="es-MX"/>
+              </w:rPr>
+              <w:t xml:space="preserve"> la visualización de la locación actual del equipo </w:t>
+            </w:r>
+            <w:r>
+              <w:rPr>
+                <w:sz w:val="28"/>
+                <w:lang w:val="es-MX"/>
+              </w:rPr>
+              <w:t xml:space="preserve">informático </w:t>
+            </w:r>
+            <w:r>
+              <w:rPr>
+                <w:sz w:val="28"/>
+                <w:lang w:val="es-MX"/>
+              </w:rPr>
+              <w:t>a seguir. Teniendo así un registro de la trazabilidad del e</w:t>
+            </w:r>
+            <w:r>
+              <w:rPr>
+                <w:sz w:val="28"/>
+                <w:lang w:val="es-MX"/>
+              </w:rPr>
+              <w:t>quipo dentro de la organización</w:t>
             </w:r>
             <w:r>
               <w:rPr>
@@ -345,7 +512,7 @@
                 <w:sz w:val="28"/>
                 <w:lang w:val="es-MX"/>
               </w:rPr>
-              <w:t>Descripción:</w:t>
+              <w:t>Prioridad:</w:t>
             </w:r>
           </w:p>
         </w:tc>
@@ -373,21 +540,7 @@
                 <w:sz w:val="28"/>
                 <w:lang w:val="es-MX"/>
               </w:rPr>
-              <w:t>Controla, gestiona y permite la visualización de la locación actual del equipo a seguir. Teniendo así un registro de la trazabilidad del e</w:t>
-            </w:r>
-            <w:r>
-              <w:rPr>
-                <w:sz w:val="28"/>
-                <w:lang w:val="es-MX"/>
-              </w:rPr>
-              <w:t>quipo dentro de la organización</w:t>
-            </w:r>
-            <w:r>
-              <w:rPr>
-                <w:sz w:val="28"/>
-                <w:lang w:val="es-MX"/>
-              </w:rPr>
-              <w:t>.</w:t>
+              <w:t>Medianamente urgente.</w:t>
             </w:r>
           </w:p>
         </w:tc>
@@ -417,7 +570,42 @@
                 <w:sz w:val="28"/>
                 <w:lang w:val="es-MX"/>
               </w:rPr>
-              <w:t>Prioridad:</w:t>
+              <w:t>Justificación:</w:t>
+            </w:r>
+          </w:p>
+        </w:tc>
+      </w:tr>
+      <w:tr>
+        <w:trPr>
+          <w:trHeight w:val="261"/>
+        </w:trPr>
+        <w:tc>
+          <w:tcPr>
+            <w:tcW w:w="9322" w:type="dxa"/>
+          </w:tcPr>
+          <w:p>
+            <w:pPr>
+              <w:tabs>
+                <w:tab w:val="left" w:pos="1530"/>
+              </w:tabs>
+              <w:rPr>
+                <w:sz w:val="28"/>
+                <w:lang w:val="es-MX"/>
+              </w:rPr>
+            </w:pPr>
+            <w:r>
+              <w:rPr>
+                <w:sz w:val="28"/>
+                <w:lang w:val="es-MX"/>
+              </w:rPr>
+              <w:t xml:space="preserve">Debido a la necesidad de conocer el responsable del equipo actual, </w:t>
+            </w:r>
+            <w:r>
+              <w:rPr>
+                <w:sz w:val="28"/>
+                <w:lang w:val="es-MX"/>
+              </w:rPr>
+              <w:t>y registrar sus mantenciones preventivas y reactivas.</w:t>
             </w:r>
           </w:p>
         </w:tc>
@@ -436,16 +624,18 @@
                 <w:tab w:val="left" w:pos="1530"/>
               </w:tabs>
               <w:rPr>
-                <w:sz w:val="28"/>
-                <w:lang w:val="es-MX"/>
-              </w:rPr>
-            </w:pPr>
-            <w:r>
-              <w:rPr>
-                <w:sz w:val="28"/>
-                <w:lang w:val="es-MX"/>
-              </w:rPr>
-              <w:t>Medianamente urgente.</w:t>
+                <w:b/>
+                <w:sz w:val="28"/>
+                <w:lang w:val="es-MX"/>
+              </w:rPr>
+            </w:pPr>
+            <w:r>
+              <w:rPr>
+                <w:b/>
+                <w:sz w:val="28"/>
+                <w:lang w:val="es-MX"/>
+              </w:rPr>
+              <w:t>Productos:</w:t>
             </w:r>
           </w:p>
         </w:tc>
@@ -464,18 +654,46 @@
                 <w:tab w:val="left" w:pos="1530"/>
               </w:tabs>
               <w:rPr>
-                <w:b/>
-                <w:sz w:val="28"/>
-                <w:lang w:val="es-MX"/>
-              </w:rPr>
-            </w:pPr>
-            <w:r>
-              <w:rPr>
-                <w:b/>
-                <w:sz w:val="28"/>
-                <w:lang w:val="es-MX"/>
-              </w:rPr>
-              <w:t>Justificación:</w:t>
+                <w:sz w:val="28"/>
+                <w:lang w:val="es-MX"/>
+              </w:rPr>
+            </w:pPr>
+            <w:r>
+              <w:rPr>
+                <w:sz w:val="28"/>
+                <w:lang w:val="es-MX"/>
+              </w:rPr>
+              <w:t xml:space="preserve">Software de trazabilidad de equipos informáticos de la organización, permitiendo su seguimiento, registro y visualización. </w:t>
+            </w:r>
+          </w:p>
+        </w:tc>
+      </w:tr>
+      <w:tr>
+        <w:trPr>
+          <w:trHeight w:val="247"/>
+        </w:trPr>
+        <w:tc>
+          <w:tcPr>
+            <w:tcW w:w="9322" w:type="dxa"/>
+          </w:tcPr>
+          <w:p>
+            <w:pPr>
+              <w:tabs>
+                <w:tab w:val="left" w:pos="1530"/>
+              </w:tabs>
+              <w:rPr>
+                <w:b/>
+                <w:sz w:val="28"/>
+                <w:lang w:val="es-MX"/>
+              </w:rPr>
+            </w:pPr>
+            <w:r>
+              <w:rPr>
+                <w:b/>
+                <w:sz w:val="28"/>
+                <w:lang w:val="es-MX"/>
+              </w:rPr>
+              <w:t>Aprobación :</w:t>
             </w:r>
           </w:p>
         </w:tc>
@@ -494,129 +712,6 @@
                 <w:tab w:val="left" w:pos="1530"/>
               </w:tabs>
               <w:rPr>
-                <w:sz w:val="28"/>
-                <w:lang w:val="es-MX"/>
-              </w:rPr>
-            </w:pPr>
-            <w:r>
-              <w:rPr>
-                <w:sz w:val="28"/>
-                <w:lang w:val="es-MX"/>
-              </w:rPr>
-              <w:t xml:space="preserve">Debido a la necesidad de conocer el responsable del equipo actual, </w:t>
-            </w:r>
-            <w:r>
-              <w:rPr>
-                <w:sz w:val="28"/>
-                <w:lang w:val="es-MX"/>
-              </w:rPr>
-              <w:t>y registrar sus mantenciones preventivas y reactivas.</w:t>
-            </w:r>
-          </w:p>
-        </w:tc>
-      </w:tr>
-      <w:tr>
-        <w:trPr>
-          <w:trHeight w:val="247"/>
-        </w:trPr>
-        <w:tc>
-          <w:tcPr>
-            <w:tcW w:w="9322" w:type="dxa"/>
-          </w:tcPr>
-          <w:p>
-            <w:pPr>
-              <w:tabs>
-                <w:tab w:val="left" w:pos="1530"/>
-              </w:tabs>
-              <w:rPr>
-                <w:b/>
-                <w:sz w:val="28"/>
-                <w:lang w:val="es-MX"/>
-              </w:rPr>
-            </w:pPr>
-            <w:r>
-              <w:rPr>
-                <w:b/>
-                <w:sz w:val="28"/>
-                <w:lang w:val="es-MX"/>
-              </w:rPr>
-              <w:t>Productos:</w:t>
-            </w:r>
-          </w:p>
-        </w:tc>
-      </w:tr>
-      <w:tr>
-        <w:trPr>
-          <w:trHeight w:val="261"/>
-        </w:trPr>
-        <w:tc>
-          <w:tcPr>
-            <w:tcW w:w="9322" w:type="dxa"/>
-          </w:tcPr>
-          <w:p>
-            <w:pPr>
-              <w:tabs>
-                <w:tab w:val="left" w:pos="1530"/>
-              </w:tabs>
-              <w:rPr>
-                <w:sz w:val="28"/>
-                <w:lang w:val="es-MX"/>
-              </w:rPr>
-            </w:pPr>
-            <w:r>
-              <w:rPr>
-                <w:sz w:val="28"/>
-                <w:lang w:val="es-MX"/>
-              </w:rPr>
-              <w:t xml:space="preserve">Software de trazabilidad de equipos informáticos de la organización, permitiendo su seguimiento, registro y visualización. </w:t>
-            </w:r>
-          </w:p>
-        </w:tc>
-      </w:tr>
-      <w:tr>
-        <w:trPr>
-          <w:trHeight w:val="247"/>
-        </w:trPr>
-        <w:tc>
-          <w:tcPr>
-            <w:tcW w:w="9322" w:type="dxa"/>
-          </w:tcPr>
-          <w:p>
-            <w:pPr>
-              <w:tabs>
-                <w:tab w:val="left" w:pos="1530"/>
-              </w:tabs>
-              <w:rPr>
-                <w:b/>
-                <w:sz w:val="28"/>
-                <w:lang w:val="es-MX"/>
-              </w:rPr>
-            </w:pPr>
-            <w:r>
-              <w:rPr>
-                <w:b/>
-                <w:sz w:val="28"/>
-                <w:lang w:val="es-MX"/>
-              </w:rPr>
-              <w:t>Aprobación :</w:t>
-            </w:r>
-          </w:p>
-        </w:tc>
-      </w:tr>
-      <w:tr>
-        <w:trPr>
-          <w:trHeight w:val="261"/>
-        </w:trPr>
-        <w:tc>
-          <w:tcPr>
-            <w:tcW w:w="9322" w:type="dxa"/>
-          </w:tcPr>
-          <w:p>
-            <w:pPr>
-              <w:tabs>
-                <w:tab w:val="left" w:pos="1530"/>
-              </w:tabs>
-              <w:rPr>
                 <w:lang w:val="es-MX"/>
               </w:rPr>
             </w:pPr>
@@ -624,6 +719,36 @@
         </w:tc>
       </w:tr>
     </w:tbl>
+    <w:p>
+      <w:pPr>
+        <w:tabs>
+          <w:tab w:val="left" w:pos="1530"/>
+        </w:tabs>
+        <w:rPr>
+          <w:lang w:val="es-MX"/>
+        </w:rPr>
+      </w:pPr>
+    </w:p>
+    <w:p>
+      <w:pPr>
+        <w:tabs>
+          <w:tab w:val="left" w:pos="1530"/>
+        </w:tabs>
+        <w:rPr>
+          <w:lang w:val="es-MX"/>
+        </w:rPr>
+      </w:pPr>
+    </w:p>
+    <w:p>
+      <w:pPr>
+        <w:tabs>
+          <w:tab w:val="left" w:pos="1530"/>
+        </w:tabs>
+        <w:rPr>
+          <w:lang w:val="es-MX"/>
+        </w:rPr>
+      </w:pPr>
+    </w:p>
     <w:p>
       <w:pPr>
         <w:tabs>
@@ -645,7 +770,7 @@
 </file>
 
 <file path=word/styles.xml><?xml version="1.0" encoding="utf-8"?>
-<w:styles xmlns:mc="http://schemas.openxmlformats.org/markup-compatibility/2006" xmlns:r="http://schemas.openxmlformats.org/officeDocument/2006/relationships" xmlns:w="http://schemas.openxmlformats.org/wordprocessingml/2006/main" xmlns:w14="http://schemas.microsoft.com/office/word/2010/wordml" xmlns:w15="http://schemas.microsoft.com/office/word/2012/wordml" xmlns:w16se="http://schemas.microsoft.com/office/word/2015/wordml/symex" mc:Ignorable="w14 w15 w16se">
+<w:styles xmlns:mc="http://schemas.openxmlformats.org/markup-compatibility/2006" xmlns:r="http://schemas.openxmlformats.org/officeDocument/2006/relationships" xmlns:w="http://schemas.openxmlformats.org/wordprocessingml/2006/main" xmlns:w14="http://schemas.microsoft.com/office/word/2010/wordml" xmlns:w15="http://schemas.microsoft.com/office/word/2012/wordml" xmlns:w16cex="http://schemas.microsoft.com/office/word/2018/wordml/cex" xmlns:w16cid="http://schemas.microsoft.com/office/word/2016/wordml/cid" xmlns:w16="http://schemas.microsoft.com/office/word/2018/wordml" xmlns:w16sdtdh="http://schemas.microsoft.com/office/word/2020/wordml/sdtdatahash" xmlns:w16se="http://schemas.microsoft.com/office/word/2015/wordml/symex" mc:Ignorable="w14 w15 w16se w16cid w16 w16cex w16sdtdh">
   <w:docDefaults>
     <w:rPrDefault>
       <w:rPr>
@@ -661,7 +786,7 @@
       </w:pPr>
     </w:pPrDefault>
   </w:docDefaults>
-  <w:latentStyles w:defLockedState="0" w:defUIPriority="99" w:defSemiHidden="0" w:defUnhideWhenUsed="0" w:defQFormat="0" w:count="371">
+  <w:latentStyles w:defLockedState="0" w:defUIPriority="99" w:defSemiHidden="0" w:defUnhideWhenUsed="0" w:defQFormat="0" w:count="376">
     <w:lsdException w:name="Normal" w:uiPriority="0" w:qFormat="1"/>
     <w:lsdException w:name="heading 1" w:uiPriority="9" w:qFormat="1"/>
     <w:lsdException w:name="heading 2" w:semiHidden="1" w:uiPriority="9" w:unhideWhenUsed="1" w:qFormat="1"/>
@@ -1033,6 +1158,11 @@
     <w:lsdException w:name="List Table 5 Dark Accent 6" w:uiPriority="50"/>
     <w:lsdException w:name="List Table 6 Colorful Accent 6" w:uiPriority="51"/>
     <w:lsdException w:name="List Table 7 Colorful Accent 6" w:uiPriority="52"/>
+    <w:lsdException w:name="Mention" w:semiHidden="1" w:unhideWhenUsed="1"/>
+    <w:lsdException w:name="Smart Hyperlink" w:semiHidden="1" w:unhideWhenUsed="1"/>
+    <w:lsdException w:name="Hashtag" w:semiHidden="1" w:unhideWhenUsed="1"/>
+    <w:lsdException w:name="Unresolved Mention" w:semiHidden="1" w:unhideWhenUsed="1"/>
+    <w:lsdException w:name="Smart Link" w:semiHidden="1" w:unhideWhenUsed="1"/>
   </w:latentStyles>
   <w:style w:type="paragraph" w:default="1" w:styleId="Normal">
     <w:name w:val="Normal"/>

</xml_diff>